<commit_message>
primer entregable (version preliminar)
</commit_message>
<xml_diff>
--- a/Informe_parcial_ii.docx
+++ b/Informe_parcial_ii.docx
@@ -15,6 +15,7 @@
           <w14:ligatures w14:val="none"/>
         </w:rPr>
       </w:pPr>
+      <w:bookmarkStart w:id="0" w:name="_Hlk149256369"/>
       <w:r>
         <w:rPr>
           <w:rFonts w:ascii="Times New Roman" w:eastAsia="Times New Roman" w:hAnsi="Times New Roman" w:cs="Times New Roman"/>
@@ -1436,85 +1437,6 @@
     </w:p>
     <w:p>
       <w:pPr>
-        <w:ind w:left="708"/>
-        <w:jc w:val="both"/>
-        <w:rPr>
-          <w:rFonts w:ascii="Times New Roman" w:hAnsi="Times New Roman" w:cs="Times New Roman"/>
-          <w:sz w:val="24"/>
-          <w:szCs w:val="24"/>
-        </w:rPr>
-      </w:pPr>
-      <w:r>
-        <w:rPr>
-          <w:rFonts w:ascii="Times New Roman" w:hAnsi="Times New Roman" w:cs="Times New Roman"/>
-          <w:sz w:val="24"/>
-          <w:szCs w:val="24"/>
-        </w:rPr>
-        <w:t>**</w:t>
-      </w:r>
-      <w:r>
-        <w:rPr>
-          <w:rFonts w:ascii="Times New Roman" w:hAnsi="Times New Roman" w:cs="Times New Roman"/>
-          <w:sz w:val="24"/>
-          <w:szCs w:val="24"/>
-        </w:rPr>
-        <w:t xml:space="preserve">Clase </w:t>
-      </w:r>
-      <w:proofErr w:type="spellStart"/>
-      <w:r>
-        <w:rPr>
-          <w:rFonts w:ascii="Times New Roman" w:hAnsi="Times New Roman" w:cs="Times New Roman"/>
-          <w:sz w:val="24"/>
-          <w:szCs w:val="24"/>
-        </w:rPr>
-        <w:t>database</w:t>
-      </w:r>
-      <w:proofErr w:type="spellEnd"/>
-      <w:r>
-        <w:rPr>
-          <w:rFonts w:ascii="Times New Roman" w:hAnsi="Times New Roman" w:cs="Times New Roman"/>
-          <w:sz w:val="24"/>
-          <w:szCs w:val="24"/>
-        </w:rPr>
-        <w:t>: Esta clase será la encargada de manejar todo lo relacionado con lectura y escritura de archivos de texto con sus respectivas excepciones.</w:t>
-      </w:r>
-      <w:r>
-        <w:rPr>
-          <w:rFonts w:ascii="Times New Roman" w:hAnsi="Times New Roman" w:cs="Times New Roman"/>
-          <w:sz w:val="24"/>
-          <w:szCs w:val="24"/>
-        </w:rPr>
-        <w:t xml:space="preserve"> </w:t>
-      </w:r>
-      <w:r>
-        <w:rPr>
-          <w:rFonts w:ascii="Times New Roman" w:hAnsi="Times New Roman" w:cs="Times New Roman"/>
-          <w:sz w:val="24"/>
-          <w:szCs w:val="24"/>
-        </w:rPr>
-        <w:t>** ¿</w:t>
-      </w:r>
-      <w:r>
-        <w:rPr>
-          <w:rFonts w:ascii="Times New Roman" w:hAnsi="Times New Roman" w:cs="Times New Roman"/>
-          <w:b/>
-          <w:bCs/>
-          <w:sz w:val="24"/>
-          <w:szCs w:val="24"/>
-        </w:rPr>
-        <w:t>Se quitaría</w:t>
-      </w:r>
-      <w:r>
-        <w:rPr>
-          <w:rFonts w:ascii="Times New Roman" w:hAnsi="Times New Roman" w:cs="Times New Roman"/>
-          <w:sz w:val="24"/>
-          <w:szCs w:val="24"/>
-        </w:rPr>
-        <w:t>?</w:t>
-      </w:r>
-    </w:p>
-    <w:p>
-      <w:pPr>
         <w:jc w:val="both"/>
         <w:rPr>
           <w:rFonts w:ascii="Times New Roman" w:hAnsi="Times New Roman" w:cs="Times New Roman"/>
@@ -2021,6 +1943,114 @@
     </w:p>
     <w:p>
       <w:pPr>
+        <w:jc w:val="both"/>
+        <w:rPr>
+          <w:rFonts w:ascii="Times New Roman" w:hAnsi="Times New Roman" w:cs="Times New Roman"/>
+          <w:b/>
+          <w:bCs/>
+          <w:sz w:val="24"/>
+          <w:szCs w:val="24"/>
+        </w:rPr>
+      </w:pPr>
+      <w:r>
+        <w:rPr>
+          <w:rFonts w:ascii="Times New Roman" w:hAnsi="Times New Roman" w:cs="Times New Roman"/>
+          <w:b/>
+          <w:bCs/>
+          <w:noProof/>
+          <w:sz w:val="24"/>
+          <w:szCs w:val="24"/>
+        </w:rPr>
+        <w:lastRenderedPageBreak/>
+        <w:drawing>
+          <wp:anchor distT="0" distB="0" distL="114300" distR="114300" simplePos="0" relativeHeight="251658240" behindDoc="0" locked="1" layoutInCell="1" allowOverlap="1" wp14:anchorId="46DEC65A" wp14:editId="72F61449">
+            <wp:simplePos x="0" y="0"/>
+            <wp:positionH relativeFrom="margin">
+              <wp:align>center</wp:align>
+            </wp:positionH>
+            <wp:positionV relativeFrom="page">
+              <wp:posOffset>1472565</wp:posOffset>
+            </wp:positionV>
+            <wp:extent cx="13636800" cy="7668000"/>
+            <wp:effectExtent l="0" t="0" r="3175" b="9525"/>
+            <wp:wrapNone/>
+            <wp:docPr id="379695846" name="Imagen 1" descr="Diagrama&#10;&#10;Descripción generada automáticamente"/>
+            <wp:cNvGraphicFramePr>
+              <a:graphicFrameLocks xmlns:a="http://schemas.openxmlformats.org/drawingml/2006/main" noChangeAspect="1"/>
+            </wp:cNvGraphicFramePr>
+            <a:graphic xmlns:a="http://schemas.openxmlformats.org/drawingml/2006/main">
+              <a:graphicData uri="http://schemas.openxmlformats.org/drawingml/2006/picture">
+                <pic:pic xmlns:pic="http://schemas.openxmlformats.org/drawingml/2006/picture">
+                  <pic:nvPicPr>
+                    <pic:cNvPr id="379695846" name="Imagen 1" descr="Diagrama&#10;&#10;Descripción generada automáticamente"/>
+                    <pic:cNvPicPr/>
+                  </pic:nvPicPr>
+                  <pic:blipFill>
+                    <a:blip r:embed="rId9">
+                      <a:extLst>
+                        <a:ext uri="{28A0092B-C50C-407E-A947-70E740481C1C}">
+                          <a14:useLocalDpi xmlns:a14="http://schemas.microsoft.com/office/drawing/2010/main" val="0"/>
+                        </a:ext>
+                      </a:extLst>
+                    </a:blip>
+                    <a:stretch>
+                      <a:fillRect/>
+                    </a:stretch>
+                  </pic:blipFill>
+                  <pic:spPr>
+                    <a:xfrm>
+                      <a:off x="0" y="0"/>
+                      <a:ext cx="13636800" cy="7668000"/>
+                    </a:xfrm>
+                    <a:prstGeom prst="rect">
+                      <a:avLst/>
+                    </a:prstGeom>
+                  </pic:spPr>
+                </pic:pic>
+              </a:graphicData>
+            </a:graphic>
+            <wp14:sizeRelH relativeFrom="page">
+              <wp14:pctWidth>0</wp14:pctWidth>
+            </wp14:sizeRelH>
+            <wp14:sizeRelV relativeFrom="page">
+              <wp14:pctHeight>0</wp14:pctHeight>
+            </wp14:sizeRelV>
+          </wp:anchor>
+        </w:drawing>
+      </w:r>
+      <w:r>
+        <w:rPr>
+          <w:rFonts w:ascii="Times New Roman" w:hAnsi="Times New Roman" w:cs="Times New Roman"/>
+          <w:b/>
+          <w:bCs/>
+          <w:sz w:val="24"/>
+          <w:szCs w:val="24"/>
+        </w:rPr>
+        <w:t>3 - Diagrama de Clases</w:t>
+      </w:r>
+      <w:r>
+        <w:rPr>
+          <w:rFonts w:ascii="Times New Roman" w:hAnsi="Times New Roman" w:cs="Times New Roman"/>
+          <w:b/>
+          <w:bCs/>
+          <w:sz w:val="24"/>
+          <w:szCs w:val="24"/>
+        </w:rPr>
+        <w:t xml:space="preserve"> y estructuras de datos</w:t>
+      </w:r>
+      <w:r>
+        <w:rPr>
+          <w:rFonts w:ascii="Times New Roman" w:hAnsi="Times New Roman" w:cs="Times New Roman"/>
+          <w:b/>
+          <w:bCs/>
+          <w:sz w:val="24"/>
+          <w:szCs w:val="24"/>
+        </w:rPr>
+        <w:t>:</w:t>
+      </w:r>
+    </w:p>
+    <w:p>
+      <w:pPr>
         <w:ind w:left="1068"/>
         <w:jc w:val="both"/>
         <w:rPr>
@@ -2040,8 +2070,396 @@
         </w:rPr>
       </w:pPr>
     </w:p>
+    <w:p>
+      <w:pPr>
+        <w:jc w:val="both"/>
+        <w:rPr>
+          <w:rFonts w:ascii="Times New Roman" w:hAnsi="Times New Roman" w:cs="Times New Roman"/>
+          <w:sz w:val="24"/>
+          <w:szCs w:val="24"/>
+        </w:rPr>
+      </w:pPr>
+    </w:p>
+    <w:p>
+      <w:pPr>
+        <w:jc w:val="both"/>
+        <w:rPr>
+          <w:rFonts w:ascii="Times New Roman" w:hAnsi="Times New Roman" w:cs="Times New Roman"/>
+          <w:sz w:val="24"/>
+          <w:szCs w:val="24"/>
+        </w:rPr>
+      </w:pPr>
+    </w:p>
+    <w:p>
+      <w:pPr>
+        <w:jc w:val="both"/>
+        <w:rPr>
+          <w:rFonts w:ascii="Times New Roman" w:hAnsi="Times New Roman" w:cs="Times New Roman"/>
+          <w:sz w:val="24"/>
+          <w:szCs w:val="24"/>
+        </w:rPr>
+      </w:pPr>
+    </w:p>
+    <w:p>
+      <w:pPr>
+        <w:jc w:val="both"/>
+        <w:rPr>
+          <w:rFonts w:ascii="Times New Roman" w:hAnsi="Times New Roman" w:cs="Times New Roman"/>
+          <w:sz w:val="24"/>
+          <w:szCs w:val="24"/>
+        </w:rPr>
+      </w:pPr>
+    </w:p>
+    <w:p>
+      <w:pPr>
+        <w:jc w:val="both"/>
+        <w:rPr>
+          <w:rFonts w:ascii="Times New Roman" w:hAnsi="Times New Roman" w:cs="Times New Roman"/>
+          <w:sz w:val="24"/>
+          <w:szCs w:val="24"/>
+        </w:rPr>
+      </w:pPr>
+    </w:p>
+    <w:p>
+      <w:pPr>
+        <w:jc w:val="both"/>
+        <w:rPr>
+          <w:rFonts w:ascii="Times New Roman" w:hAnsi="Times New Roman" w:cs="Times New Roman"/>
+          <w:sz w:val="24"/>
+          <w:szCs w:val="24"/>
+        </w:rPr>
+      </w:pPr>
+    </w:p>
+    <w:p>
+      <w:pPr>
+        <w:jc w:val="both"/>
+        <w:rPr>
+          <w:rFonts w:ascii="Times New Roman" w:hAnsi="Times New Roman" w:cs="Times New Roman"/>
+          <w:sz w:val="24"/>
+          <w:szCs w:val="24"/>
+        </w:rPr>
+      </w:pPr>
+    </w:p>
+    <w:p>
+      <w:pPr>
+        <w:jc w:val="both"/>
+        <w:rPr>
+          <w:rFonts w:ascii="Times New Roman" w:hAnsi="Times New Roman" w:cs="Times New Roman"/>
+          <w:sz w:val="24"/>
+          <w:szCs w:val="24"/>
+        </w:rPr>
+      </w:pPr>
+    </w:p>
+    <w:p>
+      <w:pPr>
+        <w:jc w:val="both"/>
+        <w:rPr>
+          <w:rFonts w:ascii="Times New Roman" w:hAnsi="Times New Roman" w:cs="Times New Roman"/>
+          <w:sz w:val="24"/>
+          <w:szCs w:val="24"/>
+        </w:rPr>
+      </w:pPr>
+    </w:p>
+    <w:p>
+      <w:pPr>
+        <w:jc w:val="both"/>
+        <w:rPr>
+          <w:rFonts w:ascii="Times New Roman" w:hAnsi="Times New Roman" w:cs="Times New Roman"/>
+          <w:sz w:val="24"/>
+          <w:szCs w:val="24"/>
+        </w:rPr>
+      </w:pPr>
+    </w:p>
+    <w:p>
+      <w:pPr>
+        <w:jc w:val="both"/>
+        <w:rPr>
+          <w:rFonts w:ascii="Times New Roman" w:hAnsi="Times New Roman" w:cs="Times New Roman"/>
+          <w:sz w:val="24"/>
+          <w:szCs w:val="24"/>
+        </w:rPr>
+      </w:pPr>
+    </w:p>
+    <w:p>
+      <w:pPr>
+        <w:jc w:val="both"/>
+        <w:rPr>
+          <w:rFonts w:ascii="Times New Roman" w:hAnsi="Times New Roman" w:cs="Times New Roman"/>
+          <w:sz w:val="24"/>
+          <w:szCs w:val="24"/>
+        </w:rPr>
+      </w:pPr>
+    </w:p>
+    <w:p>
+      <w:pPr>
+        <w:jc w:val="both"/>
+        <w:rPr>
+          <w:rFonts w:ascii="Times New Roman" w:hAnsi="Times New Roman" w:cs="Times New Roman"/>
+          <w:sz w:val="24"/>
+          <w:szCs w:val="24"/>
+        </w:rPr>
+      </w:pPr>
+    </w:p>
+    <w:p>
+      <w:pPr>
+        <w:jc w:val="both"/>
+        <w:rPr>
+          <w:rFonts w:ascii="Times New Roman" w:hAnsi="Times New Roman" w:cs="Times New Roman"/>
+          <w:sz w:val="24"/>
+          <w:szCs w:val="24"/>
+        </w:rPr>
+      </w:pPr>
+    </w:p>
+    <w:p>
+      <w:pPr>
+        <w:jc w:val="both"/>
+        <w:rPr>
+          <w:rFonts w:ascii="Times New Roman" w:hAnsi="Times New Roman" w:cs="Times New Roman"/>
+          <w:sz w:val="24"/>
+          <w:szCs w:val="24"/>
+        </w:rPr>
+      </w:pPr>
+    </w:p>
+    <w:p>
+      <w:pPr>
+        <w:jc w:val="both"/>
+        <w:rPr>
+          <w:rFonts w:ascii="Times New Roman" w:hAnsi="Times New Roman" w:cs="Times New Roman"/>
+          <w:sz w:val="24"/>
+          <w:szCs w:val="24"/>
+        </w:rPr>
+      </w:pPr>
+    </w:p>
+    <w:p>
+      <w:pPr>
+        <w:jc w:val="both"/>
+        <w:rPr>
+          <w:rFonts w:ascii="Times New Roman" w:hAnsi="Times New Roman" w:cs="Times New Roman"/>
+          <w:sz w:val="24"/>
+          <w:szCs w:val="24"/>
+        </w:rPr>
+      </w:pPr>
+    </w:p>
+    <w:p>
+      <w:pPr>
+        <w:jc w:val="both"/>
+        <w:rPr>
+          <w:rFonts w:ascii="Times New Roman" w:hAnsi="Times New Roman" w:cs="Times New Roman"/>
+          <w:sz w:val="24"/>
+          <w:szCs w:val="24"/>
+        </w:rPr>
+      </w:pPr>
+    </w:p>
+    <w:p>
+      <w:pPr>
+        <w:jc w:val="both"/>
+        <w:rPr>
+          <w:rFonts w:ascii="Times New Roman" w:hAnsi="Times New Roman" w:cs="Times New Roman"/>
+          <w:sz w:val="24"/>
+          <w:szCs w:val="24"/>
+        </w:rPr>
+      </w:pPr>
+    </w:p>
+    <w:p>
+      <w:pPr>
+        <w:jc w:val="both"/>
+        <w:rPr>
+          <w:rFonts w:ascii="Times New Roman" w:hAnsi="Times New Roman" w:cs="Times New Roman"/>
+          <w:sz w:val="24"/>
+          <w:szCs w:val="24"/>
+        </w:rPr>
+      </w:pPr>
+    </w:p>
+    <w:p>
+      <w:pPr>
+        <w:jc w:val="both"/>
+        <w:rPr>
+          <w:rFonts w:ascii="Times New Roman" w:hAnsi="Times New Roman" w:cs="Times New Roman"/>
+          <w:sz w:val="24"/>
+          <w:szCs w:val="24"/>
+        </w:rPr>
+      </w:pPr>
+    </w:p>
+    <w:p>
+      <w:pPr>
+        <w:jc w:val="both"/>
+        <w:rPr>
+          <w:rFonts w:ascii="Times New Roman" w:hAnsi="Times New Roman" w:cs="Times New Roman"/>
+          <w:sz w:val="24"/>
+          <w:szCs w:val="24"/>
+        </w:rPr>
+      </w:pPr>
+    </w:p>
+    <w:p>
+      <w:pPr>
+        <w:jc w:val="both"/>
+        <w:rPr>
+          <w:rFonts w:ascii="Times New Roman" w:hAnsi="Times New Roman" w:cs="Times New Roman"/>
+          <w:sz w:val="24"/>
+          <w:szCs w:val="24"/>
+        </w:rPr>
+      </w:pPr>
+    </w:p>
+    <w:p>
+      <w:pPr>
+        <w:jc w:val="both"/>
+        <w:rPr>
+          <w:rFonts w:ascii="Times New Roman" w:hAnsi="Times New Roman" w:cs="Times New Roman"/>
+          <w:sz w:val="24"/>
+          <w:szCs w:val="24"/>
+        </w:rPr>
+      </w:pPr>
+    </w:p>
+    <w:p>
+      <w:pPr>
+        <w:jc w:val="both"/>
+        <w:rPr>
+          <w:rFonts w:ascii="Times New Roman" w:hAnsi="Times New Roman" w:cs="Times New Roman"/>
+          <w:sz w:val="24"/>
+          <w:szCs w:val="24"/>
+        </w:rPr>
+      </w:pPr>
+    </w:p>
+    <w:p>
+      <w:pPr>
+        <w:jc w:val="both"/>
+        <w:rPr>
+          <w:rFonts w:ascii="Times New Roman" w:hAnsi="Times New Roman" w:cs="Times New Roman"/>
+          <w:sz w:val="24"/>
+          <w:szCs w:val="24"/>
+        </w:rPr>
+      </w:pPr>
+      <w:r>
+        <w:rPr>
+          <w:rFonts w:ascii="Times New Roman" w:hAnsi="Times New Roman" w:cs="Times New Roman"/>
+          <w:sz w:val="24"/>
+          <w:szCs w:val="24"/>
+        </w:rPr>
+        <w:t>Estructuras de datos: El tablero estará formado por arreglos dinámicos de objetos tipo ficha y un arreglo de apuntadores a los arreglos mencionados anteriormente (matriz bidimensional o apuntador doble).</w:t>
+      </w:r>
+    </w:p>
+    <w:p>
+      <w:pPr>
+        <w:jc w:val="both"/>
+        <w:rPr>
+          <w:rFonts w:ascii="Times New Roman" w:hAnsi="Times New Roman" w:cs="Times New Roman"/>
+          <w:sz w:val="24"/>
+          <w:szCs w:val="24"/>
+        </w:rPr>
+      </w:pPr>
+      <w:r>
+        <w:rPr>
+          <w:rFonts w:ascii="Times New Roman" w:hAnsi="Times New Roman" w:cs="Times New Roman"/>
+          <w:sz w:val="24"/>
+          <w:szCs w:val="24"/>
+        </w:rPr>
+        <w:t>La clase tablero tendrá un arreglo estático con los jugadores de la partida (dos).</w:t>
+      </w:r>
+    </w:p>
+    <w:p>
+      <w:pPr>
+        <w:jc w:val="both"/>
+        <w:rPr>
+          <w:rFonts w:ascii="Times New Roman" w:hAnsi="Times New Roman" w:cs="Times New Roman"/>
+          <w:sz w:val="24"/>
+          <w:szCs w:val="24"/>
+        </w:rPr>
+      </w:pPr>
+      <w:r>
+        <w:rPr>
+          <w:rFonts w:ascii="Times New Roman" w:hAnsi="Times New Roman" w:cs="Times New Roman"/>
+          <w:sz w:val="24"/>
+          <w:szCs w:val="24"/>
+        </w:rPr>
+        <w:t>La clase juego utilizará una matriz dinámica para manejar el histórico de partidas.</w:t>
+      </w:r>
+    </w:p>
+    <w:p>
+      <w:pPr>
+        <w:jc w:val="both"/>
+        <w:rPr>
+          <w:rFonts w:ascii="Times New Roman" w:hAnsi="Times New Roman" w:cs="Times New Roman"/>
+          <w:sz w:val="24"/>
+          <w:szCs w:val="24"/>
+        </w:rPr>
+      </w:pPr>
+    </w:p>
+    <w:p>
+      <w:pPr>
+        <w:jc w:val="both"/>
+        <w:rPr>
+          <w:rFonts w:ascii="Times New Roman" w:hAnsi="Times New Roman" w:cs="Times New Roman"/>
+          <w:sz w:val="24"/>
+          <w:szCs w:val="24"/>
+          <w:lang w:val="es-CO"/>
+        </w:rPr>
+      </w:pPr>
+      <w:r>
+        <w:rPr>
+          <w:rFonts w:ascii="Times New Roman" w:hAnsi="Times New Roman" w:cs="Times New Roman"/>
+          <w:sz w:val="24"/>
+          <w:szCs w:val="24"/>
+          <w:lang w:val="es-CO"/>
+        </w:rPr>
+        <w:drawing>
+          <wp:inline distT="0" distB="0" distL="0" distR="0" wp14:anchorId="2542507C" wp14:editId="106EEF2F">
+            <wp:extent cx="5612130" cy="3002280"/>
+            <wp:effectExtent l="0" t="0" r="7620" b="7620"/>
+            <wp:docPr id="1255493694" name="Imagen 1"/>
+            <wp:cNvGraphicFramePr>
+              <a:graphicFrameLocks xmlns:a="http://schemas.openxmlformats.org/drawingml/2006/main" noChangeAspect="1"/>
+            </wp:cNvGraphicFramePr>
+            <a:graphic xmlns:a="http://schemas.openxmlformats.org/drawingml/2006/main">
+              <a:graphicData uri="http://schemas.openxmlformats.org/drawingml/2006/picture">
+                <pic:pic xmlns:pic="http://schemas.openxmlformats.org/drawingml/2006/picture">
+                  <pic:nvPicPr>
+                    <pic:cNvPr id="1255493694" name=""/>
+                    <pic:cNvPicPr/>
+                  </pic:nvPicPr>
+                  <pic:blipFill>
+                    <a:blip r:embed="rId10"/>
+                    <a:stretch>
+                      <a:fillRect/>
+                    </a:stretch>
+                  </pic:blipFill>
+                  <pic:spPr>
+                    <a:xfrm>
+                      <a:off x="0" y="0"/>
+                      <a:ext cx="5612130" cy="3002280"/>
+                    </a:xfrm>
+                    <a:prstGeom prst="rect">
+                      <a:avLst/>
+                    </a:prstGeom>
+                  </pic:spPr>
+                </pic:pic>
+              </a:graphicData>
+            </a:graphic>
+          </wp:inline>
+        </w:drawing>
+      </w:r>
+    </w:p>
+    <w:p>
+      <w:pPr>
+        <w:rPr>
+          <w:rFonts w:ascii="Times New Roman" w:hAnsi="Times New Roman" w:cs="Times New Roman"/>
+          <w:sz w:val="24"/>
+          <w:szCs w:val="24"/>
+          <w:lang w:val="es-CO"/>
+        </w:rPr>
+      </w:pPr>
+      <w:r>
+        <w:rPr>
+          <w:rFonts w:ascii="Times New Roman" w:hAnsi="Times New Roman" w:cs="Times New Roman"/>
+          <w:sz w:val="24"/>
+          <w:szCs w:val="24"/>
+          <w:lang w:val="es-CO"/>
+        </w:rPr>
+        <w:t>Representación del tablero</w:t>
+      </w:r>
+      <w:bookmarkEnd w:id="0"/>
+    </w:p>
     <w:sectPr>
-      <w:headerReference w:type="default" r:id="rId9"/>
+      <w:headerReference w:type="default" r:id="rId11"/>
       <w:pgSz w:w="12240" w:h="15840"/>
       <w:pgMar w:top="1417" w:right="1701" w:bottom="1417" w:left="1701" w:header="708" w:footer="708" w:gutter="0"/>
       <w:cols w:space="708"/>

</xml_diff>

<commit_message>
Analisis y diseño corregido
</commit_message>
<xml_diff>
--- a/Informe_parcial_ii.docx
+++ b/Informe_parcial_ii.docx
@@ -15,7 +15,6 @@
           <w14:ligatures w14:val="none"/>
         </w:rPr>
       </w:pPr>
-      <w:bookmarkStart w:id="0" w:name="_Hlk149256369"/>
       <w:r>
         <w:rPr>
           <w:rFonts w:ascii="Times New Roman" w:eastAsia="Times New Roman" w:hAnsi="Times New Roman" w:cs="Times New Roman"/>
@@ -27,10 +26,10 @@
           <w14:ligatures w14:val="none"/>
         </w:rPr>
         <w:drawing>
-          <wp:inline distT="0" distB="0" distL="0" distR="0" wp14:anchorId="08ABC52F" wp14:editId="3FDFCCDB">
+          <wp:inline distT="0" distB="0" distL="0" distR="0" wp14:anchorId="0132AC57" wp14:editId="100A3A6F">
             <wp:extent cx="3185160" cy="1165860"/>
             <wp:effectExtent l="0" t="0" r="0" b="0"/>
-            <wp:docPr id="406245311" name="Imagen 1"/>
+            <wp:docPr id="406245311" name="Imagen 406245311"/>
             <wp:cNvGraphicFramePr>
               <a:graphicFrameLocks xmlns:a="http://schemas.openxmlformats.org/drawingml/2006/main" noChangeAspect="1"/>
             </wp:cNvGraphicFramePr>
@@ -387,7 +386,7 @@
           <w:lang w:val="es-CO" w:eastAsia="es-CO"/>
           <w14:ligatures w14:val="none"/>
         </w:rPr>
-        <w:t>CC:</w:t>
+        <w:t>CC</w:t>
       </w:r>
       <w:r>
         <w:rPr>
@@ -399,7 +398,7 @@
           <w:lang w:val="es-CO" w:eastAsia="es-CO"/>
           <w14:ligatures w14:val="none"/>
         </w:rPr>
-        <w:t xml:space="preserve"> …</w:t>
+        <w:t>: 1001471074</w:t>
       </w:r>
     </w:p>
     <w:p>
@@ -479,19 +478,6 @@
         </w:rPr>
         <w:t>CC: 1001456540</w:t>
       </w:r>
-    </w:p>
-    <w:p>
-      <w:pPr>
-        <w:spacing w:after="240" w:line="240" w:lineRule="auto"/>
-        <w:rPr>
-          <w:rFonts w:ascii="Times New Roman" w:eastAsia="Times New Roman" w:hAnsi="Times New Roman" w:cs="Times New Roman"/>
-          <w:kern w:val="0"/>
-          <w:sz w:val="24"/>
-          <w:szCs w:val="24"/>
-          <w:lang w:val="es-CO" w:eastAsia="es-CO"/>
-          <w14:ligatures w14:val="none"/>
-        </w:rPr>
-      </w:pPr>
     </w:p>
     <w:p>
       <w:pPr>
@@ -601,28 +587,15 @@
     <w:p>
       <w:pPr>
         <w:spacing w:after="0" w:line="240" w:lineRule="auto"/>
-        <w:jc w:val="center"/>
-        <w:rPr>
-          <w:rFonts w:ascii="Times New Roman" w:eastAsia="Times New Roman" w:hAnsi="Times New Roman" w:cs="Times New Roman"/>
-          <w:kern w:val="0"/>
-          <w:sz w:val="24"/>
-          <w:szCs w:val="24"/>
-          <w:lang w:val="es-CO" w:eastAsia="es-CO"/>
-          <w14:ligatures w14:val="none"/>
-        </w:rPr>
-      </w:pPr>
-      <w:r>
-        <w:rPr>
-          <w:rFonts w:ascii="Times New Roman" w:eastAsia="Times New Roman" w:hAnsi="Times New Roman" w:cs="Times New Roman"/>
-          <w:color w:val="000000"/>
-          <w:kern w:val="0"/>
-          <w:sz w:val="24"/>
-          <w:szCs w:val="24"/>
-          <w:lang w:val="es-CO" w:eastAsia="es-CO"/>
-          <w14:ligatures w14:val="none"/>
-        </w:rPr>
-        <w:t>2023-2</w:t>
-      </w:r>
+        <w:rPr>
+          <w:rFonts w:ascii="Times New Roman" w:eastAsia="Times New Roman" w:hAnsi="Times New Roman" w:cs="Times New Roman"/>
+          <w:kern w:val="0"/>
+          <w:sz w:val="24"/>
+          <w:szCs w:val="24"/>
+          <w:lang w:val="es-CO" w:eastAsia="es-CO"/>
+          <w14:ligatures w14:val="none"/>
+        </w:rPr>
+      </w:pPr>
     </w:p>
     <w:p>
       <w:pPr>
@@ -647,7 +620,7 @@
           <w:lang w:val="es-CO" w:eastAsia="es-CO"/>
           <w14:ligatures w14:val="none"/>
         </w:rPr>
-        <w:t>UNIVERSIDAD DE ANTIOQUIA</w:t>
+        <w:t>2023-2</w:t>
       </w:r>
     </w:p>
     <w:p>
@@ -656,16 +629,6 @@
         <w:jc w:val="center"/>
         <w:rPr>
           <w:rFonts w:ascii="Times New Roman" w:eastAsia="Times New Roman" w:hAnsi="Times New Roman" w:cs="Times New Roman"/>
-          <w:kern w:val="0"/>
-          <w:sz w:val="24"/>
-          <w:szCs w:val="24"/>
-          <w:lang w:val="es-CO" w:eastAsia="es-CO"/>
-          <w14:ligatures w14:val="none"/>
-        </w:rPr>
-      </w:pPr>
-      <w:r>
-        <w:rPr>
-          <w:rFonts w:ascii="Times New Roman" w:eastAsia="Times New Roman" w:hAnsi="Times New Roman" w:cs="Times New Roman"/>
           <w:color w:val="000000"/>
           <w:kern w:val="0"/>
           <w:sz w:val="24"/>
@@ -673,21 +636,19 @@
           <w:lang w:val="es-CO" w:eastAsia="es-CO"/>
           <w14:ligatures w14:val="none"/>
         </w:rPr>
-        <w:t>FACULTAD DE INGENIERÍA</w:t>
-      </w:r>
-    </w:p>
-    <w:p>
-      <w:pPr>
-        <w:spacing w:after="0" w:line="240" w:lineRule="auto"/>
-        <w:rPr>
-          <w:rFonts w:ascii="Times New Roman" w:eastAsia="Times New Roman" w:hAnsi="Times New Roman" w:cs="Times New Roman"/>
-          <w:kern w:val="0"/>
-          <w:sz w:val="24"/>
-          <w:szCs w:val="24"/>
-          <w:lang w:val="es-CO" w:eastAsia="es-CO"/>
-          <w14:ligatures w14:val="none"/>
-        </w:rPr>
-      </w:pPr>
+      </w:pPr>
+      <w:r>
+        <w:rPr>
+          <w:rFonts w:ascii="Times New Roman" w:eastAsia="Times New Roman" w:hAnsi="Times New Roman" w:cs="Times New Roman"/>
+          <w:color w:val="000000"/>
+          <w:kern w:val="0"/>
+          <w:sz w:val="24"/>
+          <w:szCs w:val="24"/>
+          <w:lang w:val="es-CO" w:eastAsia="es-CO"/>
+          <w14:ligatures w14:val="none"/>
+        </w:rPr>
+        <w:t>UNIVERSIDAD DE ANTIOQUIA</w:t>
+      </w:r>
     </w:p>
     <w:p>
       <w:pPr>
@@ -705,14 +666,13 @@
       <w:r>
         <w:rPr>
           <w:rFonts w:ascii="Times New Roman" w:eastAsia="Times New Roman" w:hAnsi="Times New Roman" w:cs="Times New Roman"/>
-          <w:color w:val="000000"/>
-          <w:kern w:val="0"/>
-          <w:sz w:val="24"/>
-          <w:szCs w:val="24"/>
-          <w:lang w:val="es-CO" w:eastAsia="es-CO"/>
-          <w14:ligatures w14:val="none"/>
-        </w:rPr>
-        <w:t>SEDE MEDELLÍN</w:t>
+          <w:kern w:val="0"/>
+          <w:sz w:val="24"/>
+          <w:szCs w:val="24"/>
+          <w:lang w:val="es-CO" w:eastAsia="es-CO"/>
+          <w14:ligatures w14:val="none"/>
+        </w:rPr>
+        <w:t xml:space="preserve">DEPARTAMENTO DE I. ELECTRÓNICA Y TELECOMUNICACIONES                                               </w:t>
       </w:r>
     </w:p>
     <w:p>
@@ -738,6 +698,71 @@
           <w:lang w:val="es-CO" w:eastAsia="es-CO"/>
           <w14:ligatures w14:val="none"/>
         </w:rPr>
+        <w:t>FACULTAD DE INGENIERÍA</w:t>
+      </w:r>
+    </w:p>
+    <w:p>
+      <w:pPr>
+        <w:spacing w:after="0" w:line="240" w:lineRule="auto"/>
+        <w:rPr>
+          <w:rFonts w:ascii="Times New Roman" w:eastAsia="Times New Roman" w:hAnsi="Times New Roman" w:cs="Times New Roman"/>
+          <w:kern w:val="0"/>
+          <w:sz w:val="24"/>
+          <w:szCs w:val="24"/>
+          <w:lang w:val="es-CO" w:eastAsia="es-CO"/>
+          <w14:ligatures w14:val="none"/>
+        </w:rPr>
+      </w:pPr>
+    </w:p>
+    <w:p>
+      <w:pPr>
+        <w:spacing w:after="0" w:line="240" w:lineRule="auto"/>
+        <w:jc w:val="center"/>
+        <w:rPr>
+          <w:rFonts w:ascii="Times New Roman" w:eastAsia="Times New Roman" w:hAnsi="Times New Roman" w:cs="Times New Roman"/>
+          <w:kern w:val="0"/>
+          <w:sz w:val="24"/>
+          <w:szCs w:val="24"/>
+          <w:lang w:val="es-CO" w:eastAsia="es-CO"/>
+          <w14:ligatures w14:val="none"/>
+        </w:rPr>
+      </w:pPr>
+      <w:r>
+        <w:rPr>
+          <w:rFonts w:ascii="Times New Roman" w:eastAsia="Times New Roman" w:hAnsi="Times New Roman" w:cs="Times New Roman"/>
+          <w:color w:val="000000"/>
+          <w:kern w:val="0"/>
+          <w:sz w:val="24"/>
+          <w:szCs w:val="24"/>
+          <w:lang w:val="es-CO" w:eastAsia="es-CO"/>
+          <w14:ligatures w14:val="none"/>
+        </w:rPr>
+        <w:t>SEDE MEDELLÍN</w:t>
+      </w:r>
+    </w:p>
+    <w:p>
+      <w:pPr>
+        <w:spacing w:after="0" w:line="240" w:lineRule="auto"/>
+        <w:jc w:val="center"/>
+        <w:rPr>
+          <w:rFonts w:ascii="Times New Roman" w:eastAsia="Times New Roman" w:hAnsi="Times New Roman" w:cs="Times New Roman"/>
+          <w:kern w:val="0"/>
+          <w:sz w:val="24"/>
+          <w:szCs w:val="24"/>
+          <w:lang w:val="es-CO" w:eastAsia="es-CO"/>
+          <w14:ligatures w14:val="none"/>
+        </w:rPr>
+      </w:pPr>
+      <w:r>
+        <w:rPr>
+          <w:rFonts w:ascii="Times New Roman" w:eastAsia="Times New Roman" w:hAnsi="Times New Roman" w:cs="Times New Roman"/>
+          <w:color w:val="000000"/>
+          <w:kern w:val="0"/>
+          <w:sz w:val="24"/>
+          <w:szCs w:val="24"/>
+          <w:lang w:val="es-CO" w:eastAsia="es-CO"/>
+          <w14:ligatures w14:val="none"/>
+        </w:rPr>
         <w:t>Octubre 2023</w:t>
       </w:r>
     </w:p>
@@ -798,6 +823,7 @@
           <w:lang w:val="es-CO" w:eastAsia="es-CO"/>
           <w14:ligatures w14:val="none"/>
         </w:rPr>
+        <w:lastRenderedPageBreak/>
         <w:t>Medellín, Colombia</w:t>
       </w:r>
     </w:p>
@@ -820,7 +846,6 @@
           <w:sz w:val="24"/>
           <w:szCs w:val="24"/>
         </w:rPr>
-        <w:lastRenderedPageBreak/>
         <w:t xml:space="preserve">Segundo examen parcial </w:t>
       </w:r>
     </w:p>
@@ -940,25 +965,7 @@
         <w:rPr>
           <w:rFonts w:ascii="Times New Roman" w:hAnsi="Times New Roman" w:cs="Times New Roman"/>
         </w:rPr>
-        <w:t xml:space="preserve">El jugador puede poner una ficha en una posición </w:t>
-      </w:r>
-      <w:r>
-        <w:rPr>
-          <w:rFonts w:ascii="Times New Roman" w:hAnsi="Times New Roman" w:cs="Times New Roman"/>
-        </w:rPr>
-        <w:t xml:space="preserve">si y solo si el movimiento </w:t>
-      </w:r>
-      <w:r>
-        <w:rPr>
-          <w:rFonts w:ascii="Times New Roman" w:hAnsi="Times New Roman" w:cs="Times New Roman"/>
-        </w:rPr>
-        <w:t>encie</w:t>
-      </w:r>
-      <w:r>
-        <w:rPr>
-          <w:rFonts w:ascii="Times New Roman" w:hAnsi="Times New Roman" w:cs="Times New Roman"/>
-        </w:rPr>
-        <w:t>rra de manera lineal (vertical, horizontal y diagonal) una o más fichas del oponente, provocando que las fichas encerradas cambien al color del jugador (se le añaden al total de ficas en el tablero).</w:t>
+        <w:t>El jugador puede poner una ficha en una posición si y solo si el movimiento encierra de manera lineal (vertical, horizontal y diagonal) una o más fichas del oponente, provocando que las fichas encerradas cambien al color del jugador (se le añaden al total de ficas en el tablero).</w:t>
       </w:r>
     </w:p>
     <w:p>
@@ -1068,15 +1075,7 @@
           <w:sz w:val="24"/>
           <w:szCs w:val="24"/>
         </w:rPr>
-        <w:t xml:space="preserve"> se utilizará un enfoque de programación orientada a objetos, en la cu</w:t>
-      </w:r>
-      <w:r>
-        <w:rPr>
-          <w:rFonts w:ascii="Times New Roman" w:hAnsi="Times New Roman" w:cs="Times New Roman"/>
-          <w:sz w:val="24"/>
-          <w:szCs w:val="24"/>
-        </w:rPr>
-        <w:t>al</w:t>
+        <w:t xml:space="preserve"> se utilizará un enfoque de programación orientada a objetos, en la cual</w:t>
       </w:r>
       <w:r>
         <w:rPr>
@@ -1139,31 +1138,7 @@
           <w:sz w:val="24"/>
           <w:szCs w:val="24"/>
         </w:rPr>
-        <w:t xml:space="preserve"> asociados con la manipulación de la partida, es decir </w:t>
-      </w:r>
-      <w:r>
-        <w:rPr>
-          <w:rFonts w:ascii="Times New Roman" w:hAnsi="Times New Roman" w:cs="Times New Roman"/>
-          <w:sz w:val="24"/>
-          <w:szCs w:val="24"/>
-        </w:rPr>
-        <w:t xml:space="preserve">el iniciar una partida, crear un tablero de juego, verificar cuando finaliza la partida y finalmente almacenar </w:t>
-      </w:r>
-      <w:r>
-        <w:rPr>
-          <w:rFonts w:ascii="Times New Roman" w:hAnsi="Times New Roman" w:cs="Times New Roman"/>
-          <w:sz w:val="24"/>
-          <w:szCs w:val="24"/>
-        </w:rPr>
-        <w:t xml:space="preserve">los resultados del juego en un archivo de texto. </w:t>
-      </w:r>
-      <w:r>
-        <w:rPr>
-          <w:rFonts w:ascii="Times New Roman" w:hAnsi="Times New Roman" w:cs="Times New Roman"/>
-          <w:sz w:val="24"/>
-          <w:szCs w:val="24"/>
-        </w:rPr>
-        <w:t xml:space="preserve"> </w:t>
+        <w:t xml:space="preserve"> asociados con la manipulación de la partida, es decir el iniciar una partida, crear un tablero de juego, verificar cuando finaliza la partida y finalmente almacenar los resultados del juego en un archivo de texto.  </w:t>
       </w:r>
     </w:p>
     <w:p>
@@ -1293,15 +1268,7 @@
           <w:sz w:val="24"/>
           <w:szCs w:val="24"/>
         </w:rPr>
-        <w:t xml:space="preserve">los cuales contienen los diferentes objetos ficha </w:t>
-      </w:r>
-      <w:r>
-        <w:rPr>
-          <w:rFonts w:ascii="Times New Roman" w:hAnsi="Times New Roman" w:cs="Times New Roman"/>
-          <w:sz w:val="24"/>
-          <w:szCs w:val="24"/>
-        </w:rPr>
-        <w:t xml:space="preserve">que participan en el juego. </w:t>
+        <w:t xml:space="preserve">los cuales contienen los diferentes objetos ficha que participan en el juego. </w:t>
       </w:r>
     </w:p>
     <w:p>
@@ -1320,15 +1287,7 @@
           <w:sz w:val="24"/>
           <w:szCs w:val="24"/>
         </w:rPr>
-        <w:t xml:space="preserve">Estos objetos pueden cambiar </w:t>
-      </w:r>
-      <w:r>
-        <w:rPr>
-          <w:rFonts w:ascii="Times New Roman" w:hAnsi="Times New Roman" w:cs="Times New Roman"/>
-          <w:sz w:val="24"/>
-          <w:szCs w:val="24"/>
-        </w:rPr>
-        <w:t xml:space="preserve">de acuerdo con las reglas y además pueden crearse nuevos durante la partida. </w:t>
+        <w:t xml:space="preserve">Estos objetos pueden cambiar de acuerdo con las reglas y además pueden crearse nuevos durante la partida. </w:t>
       </w:r>
     </w:p>
     <w:p>
@@ -1381,7 +1340,6 @@
           <w:sz w:val="24"/>
           <w:szCs w:val="24"/>
         </w:rPr>
-        <w:lastRenderedPageBreak/>
         <w:t>Clase jugador: Esta clase permite modelar los jugadores, sus atributos serán la cantidad de fichas, el color de las fichas y el nombre del jugador.</w:t>
       </w:r>
     </w:p>
@@ -1424,91 +1382,43 @@
           <w:sz w:val="24"/>
           <w:szCs w:val="24"/>
         </w:rPr>
-        <w:t xml:space="preserve"> </w:t>
-      </w:r>
-      <w:r>
-        <w:rPr>
-          <w:rFonts w:ascii="Times New Roman" w:hAnsi="Times New Roman" w:cs="Times New Roman"/>
-          <w:sz w:val="24"/>
-          <w:szCs w:val="24"/>
-        </w:rPr>
-        <w:t xml:space="preserve">A través de un atributo estático será posible conocer cuantos objetos ficha de cada color se han creado. </w:t>
-      </w:r>
-    </w:p>
-    <w:p>
-      <w:pPr>
-        <w:jc w:val="both"/>
-        <w:rPr>
-          <w:rFonts w:ascii="Times New Roman" w:hAnsi="Times New Roman" w:cs="Times New Roman"/>
-          <w:sz w:val="24"/>
-          <w:szCs w:val="24"/>
-        </w:rPr>
-      </w:pPr>
-      <w:r>
-        <w:rPr>
-          <w:rFonts w:ascii="Times New Roman" w:hAnsi="Times New Roman" w:cs="Times New Roman"/>
-          <w:sz w:val="24"/>
-          <w:szCs w:val="24"/>
-        </w:rPr>
-        <w:t>La clase tablero y ficha tendrán interacción directa</w:t>
-      </w:r>
-      <w:r>
-        <w:rPr>
-          <w:rFonts w:ascii="Times New Roman" w:hAnsi="Times New Roman" w:cs="Times New Roman"/>
-          <w:sz w:val="24"/>
-          <w:szCs w:val="24"/>
-        </w:rPr>
-        <w:t>.</w:t>
-      </w:r>
-      <w:r>
-        <w:rPr>
-          <w:rFonts w:ascii="Times New Roman" w:hAnsi="Times New Roman" w:cs="Times New Roman"/>
-          <w:sz w:val="24"/>
-          <w:szCs w:val="24"/>
-        </w:rPr>
-        <w:t xml:space="preserve"> </w:t>
-      </w:r>
-      <w:r>
-        <w:rPr>
-          <w:rFonts w:ascii="Times New Roman" w:hAnsi="Times New Roman" w:cs="Times New Roman"/>
-          <w:sz w:val="24"/>
-          <w:szCs w:val="24"/>
-        </w:rPr>
-        <w:t>L</w:t>
-      </w:r>
-      <w:r>
-        <w:rPr>
-          <w:rFonts w:ascii="Times New Roman" w:hAnsi="Times New Roman" w:cs="Times New Roman"/>
-          <w:sz w:val="24"/>
-          <w:szCs w:val="24"/>
-        </w:rPr>
-        <w:t>a clase ficha y jugador no tendrán interacción directa, esta ocurrirá a través de la clase tablero.</w:t>
-      </w:r>
-    </w:p>
-    <w:p>
-      <w:pPr>
-        <w:jc w:val="both"/>
-        <w:rPr>
-          <w:rFonts w:ascii="Times New Roman" w:hAnsi="Times New Roman" w:cs="Times New Roman"/>
-          <w:sz w:val="24"/>
-          <w:szCs w:val="24"/>
-        </w:rPr>
-      </w:pPr>
-      <w:r>
-        <w:rPr>
-          <w:rFonts w:ascii="Times New Roman" w:hAnsi="Times New Roman" w:cs="Times New Roman"/>
-          <w:sz w:val="24"/>
-          <w:szCs w:val="24"/>
-        </w:rPr>
-        <w:t xml:space="preserve">Para iniciar el juego se ejecuta una función que </w:t>
-      </w:r>
-      <w:r>
-        <w:rPr>
-          <w:rFonts w:ascii="Times New Roman" w:hAnsi="Times New Roman" w:cs="Times New Roman"/>
-          <w:sz w:val="24"/>
-          <w:szCs w:val="24"/>
-        </w:rPr>
-        <w:t xml:space="preserve">crea la matriz de la partida que se va a desarrollar siendo esta de tamaño </w:t>
+        <w:t xml:space="preserve"> A través de un atributo estático será posible conocer cuántos objetos ficha de cada color se han creado. </w:t>
+      </w:r>
+    </w:p>
+    <w:p>
+      <w:pPr>
+        <w:jc w:val="both"/>
+        <w:rPr>
+          <w:rFonts w:ascii="Times New Roman" w:hAnsi="Times New Roman" w:cs="Times New Roman"/>
+          <w:sz w:val="24"/>
+          <w:szCs w:val="24"/>
+        </w:rPr>
+      </w:pPr>
+      <w:r>
+        <w:rPr>
+          <w:rFonts w:ascii="Times New Roman" w:hAnsi="Times New Roman" w:cs="Times New Roman"/>
+          <w:sz w:val="24"/>
+          <w:szCs w:val="24"/>
+        </w:rPr>
+        <w:t>La clase tablero y ficha tendrán interacción directa. La clase ficha y jugador no tendrán interacción directa, esta ocurrirá a través de la clase tablero.</w:t>
+      </w:r>
+    </w:p>
+    <w:p>
+      <w:pPr>
+        <w:jc w:val="both"/>
+        <w:rPr>
+          <w:rFonts w:ascii="Times New Roman" w:hAnsi="Times New Roman" w:cs="Times New Roman"/>
+          <w:sz w:val="24"/>
+          <w:szCs w:val="24"/>
+        </w:rPr>
+      </w:pPr>
+      <w:r>
+        <w:rPr>
+          <w:rFonts w:ascii="Times New Roman" w:hAnsi="Times New Roman" w:cs="Times New Roman"/>
+          <w:sz w:val="24"/>
+          <w:szCs w:val="24"/>
+        </w:rPr>
+        <w:t xml:space="preserve">Para iniciar el juego se ejecuta una función que crea la matriz de la partida que se va a desarrollar siendo esta de tamaño </w:t>
       </w:r>
       <m:oMath>
         <m:r>
@@ -1526,221 +1436,61 @@
           <w:sz w:val="24"/>
           <w:szCs w:val="24"/>
         </w:rPr>
-        <w:t xml:space="preserve"> y se inicializan los objetos </w:t>
-      </w:r>
-      <w:r>
-        <w:rPr>
-          <w:rFonts w:ascii="Times New Roman" w:eastAsiaTheme="minorEastAsia" w:hAnsi="Times New Roman" w:cs="Times New Roman"/>
-          <w:sz w:val="24"/>
-          <w:szCs w:val="24"/>
-        </w:rPr>
-        <w:t>en la posición cero de la partida</w:t>
-      </w:r>
-      <w:r>
-        <w:rPr>
-          <w:rFonts w:ascii="Times New Roman" w:eastAsiaTheme="minorEastAsia" w:hAnsi="Times New Roman" w:cs="Times New Roman"/>
-          <w:sz w:val="24"/>
-          <w:szCs w:val="24"/>
-        </w:rPr>
-        <w:t>,</w:t>
-      </w:r>
-      <w:r>
-        <w:rPr>
-          <w:rFonts w:ascii="Times New Roman" w:eastAsiaTheme="minorEastAsia" w:hAnsi="Times New Roman" w:cs="Times New Roman"/>
-          <w:sz w:val="24"/>
-          <w:szCs w:val="24"/>
-        </w:rPr>
-        <w:t xml:space="preserve"> es decir, dos fichas negras y dos fichas blancas en diagonal </w:t>
-      </w:r>
-      <w:r>
-        <w:rPr>
-          <w:rFonts w:ascii="Times New Roman" w:eastAsiaTheme="minorEastAsia" w:hAnsi="Times New Roman" w:cs="Times New Roman"/>
-          <w:sz w:val="24"/>
-          <w:szCs w:val="24"/>
-        </w:rPr>
-        <w:t xml:space="preserve">ubicadas en el centro del tablero. </w:t>
-      </w:r>
-    </w:p>
-    <w:p>
-      <w:pPr>
-        <w:jc w:val="both"/>
-        <w:rPr>
-          <w:rFonts w:ascii="Times New Roman" w:hAnsi="Times New Roman" w:cs="Times New Roman"/>
-          <w:sz w:val="24"/>
-          <w:szCs w:val="24"/>
-        </w:rPr>
-      </w:pPr>
-      <w:r>
-        <w:rPr>
-          <w:rFonts w:ascii="Times New Roman" w:hAnsi="Times New Roman" w:cs="Times New Roman"/>
-          <w:sz w:val="24"/>
-          <w:szCs w:val="24"/>
-        </w:rPr>
-        <w:t xml:space="preserve">En cada turno </w:t>
-      </w:r>
-      <w:r>
-        <w:rPr>
-          <w:rFonts w:ascii="Times New Roman" w:hAnsi="Times New Roman" w:cs="Times New Roman"/>
-          <w:sz w:val="24"/>
-          <w:szCs w:val="24"/>
-        </w:rPr>
-        <w:t xml:space="preserve">se debe verificar si el jugador </w:t>
-      </w:r>
-      <w:r>
-        <w:rPr>
-          <w:rFonts w:ascii="Times New Roman" w:hAnsi="Times New Roman" w:cs="Times New Roman"/>
-          <w:sz w:val="24"/>
-          <w:szCs w:val="24"/>
-        </w:rPr>
-        <w:t xml:space="preserve">tiene movimientos disponibles </w:t>
-      </w:r>
-      <w:r>
-        <w:rPr>
-          <w:rFonts w:ascii="Times New Roman" w:hAnsi="Times New Roman" w:cs="Times New Roman"/>
-          <w:sz w:val="24"/>
-          <w:szCs w:val="24"/>
-        </w:rPr>
-        <w:t>e indicar</w:t>
-      </w:r>
-      <w:r>
-        <w:rPr>
-          <w:rFonts w:ascii="Times New Roman" w:hAnsi="Times New Roman" w:cs="Times New Roman"/>
-          <w:sz w:val="24"/>
-          <w:szCs w:val="24"/>
-        </w:rPr>
-        <w:t xml:space="preserve"> cuales son estos, </w:t>
-      </w:r>
-      <w:r>
-        <w:rPr>
-          <w:rFonts w:ascii="Times New Roman" w:hAnsi="Times New Roman" w:cs="Times New Roman"/>
-          <w:sz w:val="24"/>
-          <w:szCs w:val="24"/>
-        </w:rPr>
-        <w:t>ya que,</w:t>
-      </w:r>
-      <w:r>
-        <w:rPr>
-          <w:rFonts w:ascii="Times New Roman" w:hAnsi="Times New Roman" w:cs="Times New Roman"/>
-          <w:sz w:val="24"/>
-          <w:szCs w:val="24"/>
-        </w:rPr>
-        <w:t xml:space="preserve"> </w:t>
-      </w:r>
-      <w:r>
-        <w:rPr>
-          <w:rFonts w:ascii="Times New Roman" w:hAnsi="Times New Roman" w:cs="Times New Roman"/>
-          <w:sz w:val="24"/>
-          <w:szCs w:val="24"/>
-        </w:rPr>
-        <w:t>de no haber</w:t>
-      </w:r>
-      <w:r>
-        <w:rPr>
-          <w:rFonts w:ascii="Times New Roman" w:hAnsi="Times New Roman" w:cs="Times New Roman"/>
-          <w:sz w:val="24"/>
-          <w:szCs w:val="24"/>
-        </w:rPr>
-        <w:t>,</w:t>
-      </w:r>
-      <w:r>
-        <w:rPr>
-          <w:rFonts w:ascii="Times New Roman" w:hAnsi="Times New Roman" w:cs="Times New Roman"/>
-          <w:sz w:val="24"/>
-          <w:szCs w:val="24"/>
-        </w:rPr>
-        <w:t xml:space="preserve"> </w:t>
-      </w:r>
-      <w:r>
-        <w:rPr>
-          <w:rFonts w:ascii="Times New Roman" w:hAnsi="Times New Roman" w:cs="Times New Roman"/>
-          <w:sz w:val="24"/>
-          <w:szCs w:val="24"/>
-        </w:rPr>
-        <w:t>ocurr</w:t>
-      </w:r>
-      <w:r>
-        <w:rPr>
-          <w:rFonts w:ascii="Times New Roman" w:hAnsi="Times New Roman" w:cs="Times New Roman"/>
-          <w:sz w:val="24"/>
-          <w:szCs w:val="24"/>
-        </w:rPr>
-        <w:t>irá</w:t>
-      </w:r>
-      <w:r>
-        <w:rPr>
-          <w:rFonts w:ascii="Times New Roman" w:hAnsi="Times New Roman" w:cs="Times New Roman"/>
-          <w:sz w:val="24"/>
-          <w:szCs w:val="24"/>
-        </w:rPr>
-        <w:t xml:space="preserve"> un cambio de turno. Si existen movimientos posibles el jugador debe indicar la posición en la que debe ir la ficha y si la jugada es válida, pasa al siguiente turno y continúa la partida.</w:t>
-      </w:r>
-    </w:p>
-    <w:p>
-      <w:pPr>
-        <w:jc w:val="both"/>
-        <w:rPr>
-          <w:rFonts w:ascii="Times New Roman" w:hAnsi="Times New Roman" w:cs="Times New Roman"/>
-          <w:sz w:val="24"/>
-          <w:szCs w:val="24"/>
-        </w:rPr>
-      </w:pPr>
-      <w:r>
-        <w:rPr>
-          <w:rFonts w:ascii="Times New Roman" w:hAnsi="Times New Roman" w:cs="Times New Roman"/>
-          <w:sz w:val="24"/>
-          <w:szCs w:val="24"/>
-        </w:rPr>
-        <w:t xml:space="preserve">En caso de que la posición indicada no sea válida, </w:t>
-      </w:r>
-      <w:r>
-        <w:rPr>
-          <w:rFonts w:ascii="Times New Roman" w:hAnsi="Times New Roman" w:cs="Times New Roman"/>
-          <w:sz w:val="24"/>
-          <w:szCs w:val="24"/>
-        </w:rPr>
-        <w:t xml:space="preserve">se volverán a pedir las coordenadas hasta que esta sea correcta. </w:t>
-      </w:r>
-      <w:r>
-        <w:rPr>
-          <w:rFonts w:ascii="Times New Roman" w:hAnsi="Times New Roman" w:cs="Times New Roman"/>
-          <w:sz w:val="24"/>
-          <w:szCs w:val="24"/>
-        </w:rPr>
-        <w:t xml:space="preserve"> </w:t>
-      </w:r>
-      <w:r>
-        <w:rPr>
-          <w:rFonts w:ascii="Times New Roman" w:hAnsi="Times New Roman" w:cs="Times New Roman"/>
-          <w:sz w:val="24"/>
-          <w:szCs w:val="24"/>
-        </w:rPr>
-        <w:t xml:space="preserve"> </w:t>
-      </w:r>
-    </w:p>
-    <w:p>
-      <w:pPr>
-        <w:jc w:val="both"/>
-        <w:rPr>
-          <w:rFonts w:ascii="Times New Roman" w:hAnsi="Times New Roman" w:cs="Times New Roman"/>
-          <w:sz w:val="24"/>
-          <w:szCs w:val="24"/>
-        </w:rPr>
-      </w:pPr>
-      <w:r>
-        <w:rPr>
-          <w:rFonts w:ascii="Times New Roman" w:hAnsi="Times New Roman" w:cs="Times New Roman"/>
-          <w:sz w:val="24"/>
-          <w:szCs w:val="24"/>
-        </w:rPr>
-        <w:t>El juego terminará de dos maneras</w:t>
-      </w:r>
-      <w:r>
-        <w:rPr>
-          <w:rFonts w:ascii="Times New Roman" w:hAnsi="Times New Roman" w:cs="Times New Roman"/>
-          <w:sz w:val="24"/>
-          <w:szCs w:val="24"/>
-        </w:rPr>
-        <w:t>:</w:t>
+        <w:t xml:space="preserve"> y se inicializan los objetos en la posición cero de la partida, es decir, dos fichas negras y dos fichas blancas en diagonal ubicadas en el centro del tablero. </w:t>
+      </w:r>
+    </w:p>
+    <w:p>
+      <w:pPr>
+        <w:jc w:val="both"/>
+        <w:rPr>
+          <w:rFonts w:ascii="Times New Roman" w:hAnsi="Times New Roman" w:cs="Times New Roman"/>
+          <w:sz w:val="24"/>
+          <w:szCs w:val="24"/>
+        </w:rPr>
+      </w:pPr>
+      <w:r>
+        <w:rPr>
+          <w:rFonts w:ascii="Times New Roman" w:hAnsi="Times New Roman" w:cs="Times New Roman"/>
+          <w:sz w:val="24"/>
+          <w:szCs w:val="24"/>
+        </w:rPr>
+        <w:t>En cada turno se debe verificar si el jugador tiene movimientos disponibles e indicar cuales son estos, ya que, de no haber, ocurrirá un cambio de turno. Si existen movimientos posibles el jugador debe indicar la posición en la que debe ir la ficha y si la jugada es válida, pasa al siguiente turno y continúa la partida.</w:t>
+      </w:r>
+    </w:p>
+    <w:p>
+      <w:pPr>
+        <w:jc w:val="both"/>
+        <w:rPr>
+          <w:rFonts w:ascii="Times New Roman" w:hAnsi="Times New Roman" w:cs="Times New Roman"/>
+          <w:sz w:val="24"/>
+          <w:szCs w:val="24"/>
+        </w:rPr>
+      </w:pPr>
+      <w:r>
+        <w:rPr>
+          <w:rFonts w:ascii="Times New Roman" w:hAnsi="Times New Roman" w:cs="Times New Roman"/>
+          <w:sz w:val="24"/>
+          <w:szCs w:val="24"/>
+        </w:rPr>
+        <w:t xml:space="preserve">En caso de que la posición indicada no sea válida, se volverán a pedir las coordenadas hasta que esta sea correcta.   </w:t>
+      </w:r>
+    </w:p>
+    <w:p>
+      <w:pPr>
+        <w:jc w:val="both"/>
+        <w:rPr>
+          <w:rFonts w:ascii="Times New Roman" w:hAnsi="Times New Roman" w:cs="Times New Roman"/>
+          <w:sz w:val="24"/>
+          <w:szCs w:val="24"/>
+        </w:rPr>
+      </w:pPr>
+      <w:r>
+        <w:rPr>
+          <w:rFonts w:ascii="Times New Roman" w:hAnsi="Times New Roman" w:cs="Times New Roman"/>
+          <w:sz w:val="24"/>
+          <w:szCs w:val="24"/>
+        </w:rPr>
+        <w:t>El juego terminará de dos maneras:</w:t>
       </w:r>
     </w:p>
     <w:p>
@@ -1804,15 +1554,7 @@
           <w:sz w:val="24"/>
           <w:szCs w:val="24"/>
         </w:rPr>
-        <w:t>Cualquiera de estos dos casos se verificará en la clase tablero y dará por finalizada la partida; el jugador con más fichas sobre el tablero será el ganador</w:t>
-      </w:r>
-      <w:r>
-        <w:rPr>
-          <w:rFonts w:ascii="Times New Roman" w:hAnsi="Times New Roman" w:cs="Times New Roman"/>
-          <w:sz w:val="24"/>
-          <w:szCs w:val="24"/>
-        </w:rPr>
-        <w:t>.</w:t>
+        <w:t>Cualquiera de estos dos casos se verificará en la clase tablero y dará por finalizada la partida; el jugador con más fichas sobre el tablero será el ganador.</w:t>
       </w:r>
       <w:r>
         <w:rPr>
@@ -1838,47 +1580,25 @@
           <w:sz w:val="24"/>
           <w:szCs w:val="24"/>
         </w:rPr>
-        <w:t>Al finalizar se deben mostrar los resultados de la partida y almacenar</w:t>
-      </w:r>
-      <w:r>
-        <w:rPr>
-          <w:rFonts w:ascii="Times New Roman" w:hAnsi="Times New Roman" w:cs="Times New Roman"/>
-          <w:sz w:val="24"/>
-          <w:szCs w:val="24"/>
-        </w:rPr>
-        <w:t>los</w:t>
-      </w:r>
-      <w:r>
-        <w:rPr>
-          <w:rFonts w:ascii="Times New Roman" w:hAnsi="Times New Roman" w:cs="Times New Roman"/>
-          <w:sz w:val="24"/>
-          <w:szCs w:val="24"/>
-        </w:rPr>
-        <w:t xml:space="preserve"> el historial de </w:t>
-      </w:r>
-      <w:r>
-        <w:rPr>
-          <w:rFonts w:ascii="Times New Roman" w:hAnsi="Times New Roman" w:cs="Times New Roman"/>
-          <w:sz w:val="24"/>
-          <w:szCs w:val="24"/>
-        </w:rPr>
-        <w:t>todos los juegos</w:t>
-      </w:r>
-      <w:r>
-        <w:rPr>
-          <w:rFonts w:ascii="Times New Roman" w:hAnsi="Times New Roman" w:cs="Times New Roman"/>
-          <w:sz w:val="24"/>
-          <w:szCs w:val="24"/>
-        </w:rPr>
-        <w:t xml:space="preserve"> que se han dado. </w:t>
-      </w:r>
-      <w:r>
-        <w:rPr>
-          <w:rFonts w:ascii="Times New Roman" w:hAnsi="Times New Roman" w:cs="Times New Roman"/>
-          <w:sz w:val="24"/>
-          <w:szCs w:val="24"/>
-        </w:rPr>
-        <w:t xml:space="preserve">Para ello se deben guardar lo nombres de los jugadores y con cuantas fichas finalizó cada uno en un archivo de texto. </w:t>
+        <w:t xml:space="preserve">Al finalizar se deben mostrar los resultados de la partida y almacenarlos el historial de todos los juegos que se han dado. Para ello se deben guardar </w:t>
+      </w:r>
+      <w:proofErr w:type="spellStart"/>
+      <w:r>
+        <w:rPr>
+          <w:rFonts w:ascii="Times New Roman" w:hAnsi="Times New Roman" w:cs="Times New Roman"/>
+          <w:sz w:val="24"/>
+          <w:szCs w:val="24"/>
+        </w:rPr>
+        <w:t>lo</w:t>
+      </w:r>
+      <w:proofErr w:type="spellEnd"/>
+      <w:r>
+        <w:rPr>
+          <w:rFonts w:ascii="Times New Roman" w:hAnsi="Times New Roman" w:cs="Times New Roman"/>
+          <w:sz w:val="24"/>
+          <w:szCs w:val="24"/>
+        </w:rPr>
+        <w:t xml:space="preserve"> nombres de los jugadores y con cuantas fichas finalizó cada uno en un archivo de texto. </w:t>
       </w:r>
     </w:p>
     <w:p>
@@ -1963,7 +1683,7 @@
         </w:rPr>
         <w:lastRenderedPageBreak/>
         <w:drawing>
-          <wp:anchor distT="0" distB="0" distL="114300" distR="114300" simplePos="0" relativeHeight="251658240" behindDoc="0" locked="1" layoutInCell="1" allowOverlap="1" wp14:anchorId="46DEC65A" wp14:editId="72F61449">
+          <wp:anchor distT="0" distB="0" distL="114300" distR="114300" simplePos="0" relativeHeight="251658240" behindDoc="0" locked="1" layoutInCell="1" allowOverlap="1" wp14:anchorId="737069F9" wp14:editId="3A9E5CE5">
             <wp:simplePos x="0" y="0"/>
             <wp:positionH relativeFrom="margin">
               <wp:align>center</wp:align>
@@ -1974,7 +1694,7 @@
             <wp:extent cx="13636800" cy="7668000"/>
             <wp:effectExtent l="0" t="0" r="3175" b="9525"/>
             <wp:wrapNone/>
-            <wp:docPr id="379695846" name="Imagen 1" descr="Diagrama&#10;&#10;Descripción generada automáticamente"/>
+            <wp:docPr id="379695846" name="Imagen 379695846" descr="Diagrama&#10;&#10;Descripción generada automáticamente"/>
             <wp:cNvGraphicFramePr>
               <a:graphicFrameLocks xmlns:a="http://schemas.openxmlformats.org/drawingml/2006/main" noChangeAspect="1"/>
             </wp:cNvGraphicFramePr>
@@ -2325,53 +2045,332 @@
         <w:jc w:val="both"/>
         <w:rPr>
           <w:rFonts w:ascii="Times New Roman" w:hAnsi="Times New Roman" w:cs="Times New Roman"/>
-          <w:sz w:val="24"/>
-          <w:szCs w:val="24"/>
-        </w:rPr>
-      </w:pPr>
-      <w:r>
-        <w:rPr>
-          <w:rFonts w:ascii="Times New Roman" w:hAnsi="Times New Roman" w:cs="Times New Roman"/>
-          <w:sz w:val="24"/>
-          <w:szCs w:val="24"/>
-        </w:rPr>
-        <w:t>Estructuras de datos: El tablero estará formado por arreglos dinámicos de objetos tipo ficha y un arreglo de apuntadores a los arreglos mencionados anteriormente (matriz bidimensional o apuntador doble).</w:t>
-      </w:r>
-    </w:p>
-    <w:p>
-      <w:pPr>
-        <w:jc w:val="both"/>
-        <w:rPr>
-          <w:rFonts w:ascii="Times New Roman" w:hAnsi="Times New Roman" w:cs="Times New Roman"/>
-          <w:sz w:val="24"/>
-          <w:szCs w:val="24"/>
-        </w:rPr>
-      </w:pPr>
-      <w:r>
-        <w:rPr>
-          <w:rFonts w:ascii="Times New Roman" w:hAnsi="Times New Roman" w:cs="Times New Roman"/>
-          <w:sz w:val="24"/>
-          <w:szCs w:val="24"/>
-        </w:rPr>
-        <w:t>La clase tablero tendrá un arreglo estático con los jugadores de la partida (dos).</w:t>
-      </w:r>
-    </w:p>
-    <w:p>
-      <w:pPr>
-        <w:jc w:val="both"/>
-        <w:rPr>
-          <w:rFonts w:ascii="Times New Roman" w:hAnsi="Times New Roman" w:cs="Times New Roman"/>
-          <w:sz w:val="24"/>
-          <w:szCs w:val="24"/>
-        </w:rPr>
-      </w:pPr>
-      <w:r>
-        <w:rPr>
-          <w:rFonts w:ascii="Times New Roman" w:hAnsi="Times New Roman" w:cs="Times New Roman"/>
-          <w:sz w:val="24"/>
-          <w:szCs w:val="24"/>
-        </w:rPr>
-        <w:t>La clase juego utilizará una matriz dinámica para manejar el histórico de partidas.</w:t>
+          <w:b/>
+          <w:bCs/>
+          <w:sz w:val="24"/>
+          <w:szCs w:val="24"/>
+        </w:rPr>
+      </w:pPr>
+      <w:r>
+        <w:rPr>
+          <w:rFonts w:ascii="Times New Roman" w:hAnsi="Times New Roman" w:cs="Times New Roman"/>
+          <w:b/>
+          <w:sz w:val="24"/>
+          <w:szCs w:val="24"/>
+        </w:rPr>
+        <w:t xml:space="preserve">Estructuras de datos: </w:t>
+      </w:r>
+    </w:p>
+    <w:p>
+      <w:pPr>
+        <w:jc w:val="both"/>
+        <w:rPr>
+          <w:rFonts w:ascii="Times New Roman" w:hAnsi="Times New Roman" w:cs="Times New Roman"/>
+          <w:sz w:val="24"/>
+          <w:szCs w:val="24"/>
+        </w:rPr>
+      </w:pPr>
+      <w:r>
+        <w:rPr>
+          <w:rFonts w:ascii="Times New Roman" w:hAnsi="Times New Roman" w:cs="Times New Roman"/>
+          <w:sz w:val="24"/>
+          <w:szCs w:val="24"/>
+        </w:rPr>
+        <w:t>Para seleccionar la estructura de datos del programa se analizaron l</w:t>
+      </w:r>
+      <w:r>
+        <w:rPr>
+          <w:rFonts w:ascii="Times New Roman" w:hAnsi="Times New Roman" w:cs="Times New Roman"/>
+          <w:sz w:val="24"/>
+          <w:szCs w:val="24"/>
+        </w:rPr>
+        <w:t xml:space="preserve">os diferentes requerimientos de la aplicación </w:t>
+      </w:r>
+      <w:r>
+        <w:rPr>
+          <w:rFonts w:ascii="Times New Roman" w:hAnsi="Times New Roman" w:cs="Times New Roman"/>
+          <w:sz w:val="24"/>
+          <w:szCs w:val="24"/>
+        </w:rPr>
+        <w:t xml:space="preserve">entre los cuales estaban el no uso de contenedores STL y </w:t>
+      </w:r>
+      <w:r>
+        <w:rPr>
+          <w:rFonts w:ascii="Times New Roman" w:hAnsi="Times New Roman" w:cs="Times New Roman"/>
+          <w:sz w:val="24"/>
+          <w:szCs w:val="24"/>
+        </w:rPr>
+        <w:t xml:space="preserve">el aprovechamiento de la memoria dinámica. </w:t>
+      </w:r>
+    </w:p>
+    <w:p>
+      <w:pPr>
+        <w:jc w:val="both"/>
+        <w:rPr>
+          <w:rFonts w:ascii="Times New Roman" w:hAnsi="Times New Roman" w:cs="Times New Roman"/>
+          <w:sz w:val="24"/>
+          <w:szCs w:val="24"/>
+        </w:rPr>
+      </w:pPr>
+      <w:r>
+        <w:rPr>
+          <w:rFonts w:ascii="Times New Roman" w:hAnsi="Times New Roman" w:cs="Times New Roman"/>
+          <w:sz w:val="24"/>
+          <w:szCs w:val="24"/>
+        </w:rPr>
+        <w:t>En este caso el</w:t>
+      </w:r>
+      <w:r>
+        <w:rPr>
+          <w:rFonts w:ascii="Times New Roman" w:hAnsi="Times New Roman" w:cs="Times New Roman"/>
+          <w:sz w:val="24"/>
+          <w:szCs w:val="24"/>
+        </w:rPr>
+        <w:t xml:space="preserve"> tablero estará formado por </w:t>
+      </w:r>
+      <w:r>
+        <w:rPr>
+          <w:rFonts w:ascii="Times New Roman" w:hAnsi="Times New Roman" w:cs="Times New Roman"/>
+          <w:sz w:val="24"/>
+          <w:szCs w:val="24"/>
+        </w:rPr>
+        <w:t xml:space="preserve">una </w:t>
+      </w:r>
+      <w:r>
+        <w:rPr>
+          <w:rFonts w:ascii="Times New Roman" w:hAnsi="Times New Roman" w:cs="Times New Roman"/>
+          <w:sz w:val="24"/>
+          <w:szCs w:val="24"/>
+        </w:rPr>
+        <w:t>matriz dinámica, la cual básicamente se compone de filas de</w:t>
+      </w:r>
+      <w:r>
+        <w:rPr>
+          <w:rFonts w:ascii="Times New Roman" w:hAnsi="Times New Roman" w:cs="Times New Roman"/>
+          <w:sz w:val="24"/>
+          <w:szCs w:val="24"/>
+        </w:rPr>
+        <w:t xml:space="preserve"> arreglos dinámicos de objetos tipo ficha y un arreglo de apuntadores a </w:t>
+      </w:r>
+      <w:r>
+        <w:rPr>
+          <w:rFonts w:ascii="Times New Roman" w:hAnsi="Times New Roman" w:cs="Times New Roman"/>
+          <w:sz w:val="24"/>
+          <w:szCs w:val="24"/>
+        </w:rPr>
+        <w:t>las filas mencionadas</w:t>
+      </w:r>
+      <w:r>
+        <w:rPr>
+          <w:rFonts w:ascii="Times New Roman" w:hAnsi="Times New Roman" w:cs="Times New Roman"/>
+          <w:sz w:val="24"/>
+          <w:szCs w:val="24"/>
+        </w:rPr>
+        <w:t xml:space="preserve"> anteriormente (</w:t>
+      </w:r>
+      <w:r>
+        <w:rPr>
+          <w:rFonts w:ascii="Times New Roman" w:hAnsi="Times New Roman" w:cs="Times New Roman"/>
+          <w:sz w:val="24"/>
+          <w:szCs w:val="24"/>
+        </w:rPr>
+        <w:t>Concepto de</w:t>
+      </w:r>
+      <w:r>
+        <w:rPr>
+          <w:rFonts w:ascii="Times New Roman" w:hAnsi="Times New Roman" w:cs="Times New Roman"/>
+          <w:sz w:val="24"/>
+          <w:szCs w:val="24"/>
+        </w:rPr>
+        <w:t xml:space="preserve"> apuntador doble</w:t>
+      </w:r>
+      <w:r>
+        <w:rPr>
+          <w:rFonts w:ascii="Times New Roman" w:hAnsi="Times New Roman" w:cs="Times New Roman"/>
+          <w:sz w:val="24"/>
+          <w:szCs w:val="24"/>
+        </w:rPr>
+        <w:t>)</w:t>
+      </w:r>
+    </w:p>
+    <w:p>
+      <w:pPr>
+        <w:jc w:val="both"/>
+        <w:rPr>
+          <w:rFonts w:ascii="Times New Roman" w:hAnsi="Times New Roman" w:cs="Times New Roman"/>
+          <w:sz w:val="24"/>
+          <w:szCs w:val="24"/>
+        </w:rPr>
+      </w:pPr>
+      <w:r>
+        <w:rPr>
+          <w:rFonts w:ascii="Times New Roman" w:hAnsi="Times New Roman" w:cs="Times New Roman"/>
+          <w:sz w:val="24"/>
+          <w:szCs w:val="24"/>
+        </w:rPr>
+        <w:t>Además,</w:t>
+      </w:r>
+      <w:r>
+        <w:rPr>
+          <w:rFonts w:ascii="Times New Roman" w:hAnsi="Times New Roman" w:cs="Times New Roman"/>
+          <w:sz w:val="24"/>
+          <w:szCs w:val="24"/>
+        </w:rPr>
+        <w:t xml:space="preserve"> la </w:t>
+      </w:r>
+      <w:r>
+        <w:rPr>
+          <w:rFonts w:ascii="Times New Roman" w:hAnsi="Times New Roman" w:cs="Times New Roman"/>
+          <w:sz w:val="24"/>
+          <w:szCs w:val="24"/>
+        </w:rPr>
+        <w:t xml:space="preserve">clase tablero </w:t>
+      </w:r>
+      <w:r>
+        <w:rPr>
+          <w:rFonts w:ascii="Times New Roman" w:hAnsi="Times New Roman" w:cs="Times New Roman"/>
+          <w:sz w:val="24"/>
+          <w:szCs w:val="24"/>
+        </w:rPr>
+        <w:t>poseerá</w:t>
+      </w:r>
+      <w:r>
+        <w:rPr>
+          <w:rFonts w:ascii="Times New Roman" w:hAnsi="Times New Roman" w:cs="Times New Roman"/>
+          <w:sz w:val="24"/>
+          <w:szCs w:val="24"/>
+        </w:rPr>
+        <w:t xml:space="preserve"> un arreglo estático </w:t>
+      </w:r>
+      <w:r>
+        <w:rPr>
+          <w:rFonts w:ascii="Times New Roman" w:hAnsi="Times New Roman" w:cs="Times New Roman"/>
+          <w:sz w:val="24"/>
+          <w:szCs w:val="24"/>
+        </w:rPr>
+        <w:t>en la que se almacenarán</w:t>
+      </w:r>
+      <w:r>
+        <w:rPr>
+          <w:rFonts w:ascii="Times New Roman" w:hAnsi="Times New Roman" w:cs="Times New Roman"/>
+          <w:sz w:val="24"/>
+          <w:szCs w:val="24"/>
+        </w:rPr>
+        <w:t xml:space="preserve"> </w:t>
+      </w:r>
+      <w:r>
+        <w:rPr>
+          <w:rFonts w:ascii="Times New Roman" w:hAnsi="Times New Roman" w:cs="Times New Roman"/>
+          <w:sz w:val="24"/>
+          <w:szCs w:val="24"/>
+        </w:rPr>
+        <w:t xml:space="preserve">los </w:t>
+      </w:r>
+      <w:r>
+        <w:rPr>
+          <w:rFonts w:ascii="Times New Roman" w:hAnsi="Times New Roman" w:cs="Times New Roman"/>
+          <w:sz w:val="24"/>
+          <w:szCs w:val="24"/>
+        </w:rPr>
+        <w:t xml:space="preserve">objetos </w:t>
+      </w:r>
+      <w:r>
+        <w:rPr>
+          <w:rFonts w:ascii="Times New Roman" w:hAnsi="Times New Roman" w:cs="Times New Roman"/>
+          <w:sz w:val="24"/>
+          <w:szCs w:val="24"/>
+        </w:rPr>
+        <w:t>jugadores de la partida</w:t>
+      </w:r>
+      <w:r>
+        <w:rPr>
+          <w:rFonts w:ascii="Times New Roman" w:hAnsi="Times New Roman" w:cs="Times New Roman"/>
+          <w:sz w:val="24"/>
+          <w:szCs w:val="24"/>
+        </w:rPr>
+        <w:t xml:space="preserve">. </w:t>
+      </w:r>
+    </w:p>
+    <w:p>
+      <w:pPr>
+        <w:jc w:val="both"/>
+        <w:rPr>
+          <w:rFonts w:ascii="Times New Roman" w:hAnsi="Times New Roman" w:cs="Times New Roman"/>
+          <w:sz w:val="24"/>
+          <w:szCs w:val="24"/>
+        </w:rPr>
+      </w:pPr>
+      <w:r>
+        <w:rPr>
+          <w:rFonts w:ascii="Times New Roman" w:hAnsi="Times New Roman" w:cs="Times New Roman"/>
+          <w:sz w:val="24"/>
+          <w:szCs w:val="24"/>
+        </w:rPr>
+        <w:t>Finalmente, la</w:t>
+      </w:r>
+      <w:r>
+        <w:rPr>
+          <w:rFonts w:ascii="Times New Roman" w:hAnsi="Times New Roman" w:cs="Times New Roman"/>
+          <w:sz w:val="24"/>
+          <w:szCs w:val="24"/>
+        </w:rPr>
+        <w:t xml:space="preserve"> clase </w:t>
+      </w:r>
+      <w:r>
+        <w:rPr>
+          <w:rFonts w:ascii="Times New Roman" w:hAnsi="Times New Roman" w:cs="Times New Roman"/>
+          <w:sz w:val="24"/>
+          <w:szCs w:val="24"/>
+        </w:rPr>
+        <w:t>juego</w:t>
+      </w:r>
+      <w:r>
+        <w:rPr>
+          <w:rFonts w:ascii="Times New Roman" w:hAnsi="Times New Roman" w:cs="Times New Roman"/>
+          <w:sz w:val="24"/>
+          <w:szCs w:val="24"/>
+        </w:rPr>
+        <w:t xml:space="preserve"> utilizará una matriz dinámica para manejar el histórico de partidas.</w:t>
+      </w:r>
+      <w:r>
+        <w:rPr>
+          <w:rFonts w:ascii="Times New Roman" w:hAnsi="Times New Roman" w:cs="Times New Roman"/>
+          <w:sz w:val="24"/>
+          <w:szCs w:val="24"/>
+        </w:rPr>
+        <w:t xml:space="preserve"> Y esta se borrará tan pronto como </w:t>
+      </w:r>
+      <w:r>
+        <w:rPr>
+          <w:rFonts w:ascii="Times New Roman" w:hAnsi="Times New Roman" w:cs="Times New Roman"/>
+          <w:sz w:val="24"/>
+          <w:szCs w:val="24"/>
+        </w:rPr>
+        <w:t xml:space="preserve">la información se pase al archivo de texto, </w:t>
+      </w:r>
+      <w:r>
+        <w:rPr>
+          <w:rFonts w:ascii="Times New Roman" w:hAnsi="Times New Roman" w:cs="Times New Roman"/>
+          <w:sz w:val="24"/>
+          <w:szCs w:val="24"/>
+        </w:rPr>
+        <w:t>ya que,</w:t>
+      </w:r>
+      <w:r>
+        <w:rPr>
+          <w:rFonts w:ascii="Times New Roman" w:hAnsi="Times New Roman" w:cs="Times New Roman"/>
+          <w:sz w:val="24"/>
+          <w:szCs w:val="24"/>
+        </w:rPr>
+        <w:t xml:space="preserve"> al tener </w:t>
+      </w:r>
+      <w:r>
+        <w:rPr>
+          <w:rFonts w:ascii="Times New Roman" w:hAnsi="Times New Roman" w:cs="Times New Roman"/>
+          <w:sz w:val="24"/>
+          <w:szCs w:val="24"/>
+        </w:rPr>
+        <w:t xml:space="preserve">esta información almacenada en una sección de memoria no volátil, no hace falta conservarla directamente en el programa. </w:t>
       </w:r>
     </w:p>
     <w:p>
@@ -2397,15 +2396,16 @@
       <w:r>
         <w:rPr>
           <w:rFonts w:ascii="Times New Roman" w:hAnsi="Times New Roman" w:cs="Times New Roman"/>
+          <w:noProof/>
           <w:sz w:val="24"/>
           <w:szCs w:val="24"/>
           <w:lang w:val="es-CO"/>
         </w:rPr>
         <w:drawing>
-          <wp:inline distT="0" distB="0" distL="0" distR="0" wp14:anchorId="2542507C" wp14:editId="106EEF2F">
+          <wp:inline distT="0" distB="0" distL="0" distR="0" wp14:anchorId="685EA0EB" wp14:editId="11504E83">
             <wp:extent cx="5612130" cy="3002280"/>
             <wp:effectExtent l="0" t="0" r="7620" b="7620"/>
-            <wp:docPr id="1255493694" name="Imagen 1"/>
+            <wp:docPr id="1255493694" name="Imagen 1255493694"/>
             <wp:cNvGraphicFramePr>
               <a:graphicFrameLocks xmlns:a="http://schemas.openxmlformats.org/drawingml/2006/main" noChangeAspect="1"/>
             </wp:cNvGraphicFramePr>
@@ -2456,8 +2456,17 @@
         </w:rPr>
         <w:t>Representación del tablero</w:t>
       </w:r>
-      <w:bookmarkEnd w:id="0"/>
-    </w:p>
+      <w:r>
+        <w:rPr>
+          <w:rFonts w:ascii="Times New Roman" w:hAnsi="Times New Roman" w:cs="Times New Roman"/>
+          <w:sz w:val="24"/>
+          <w:szCs w:val="24"/>
+          <w:lang w:val="es-CO"/>
+        </w:rPr>
+        <w:t xml:space="preserve"> como arreglo de arreglos utilizando apuntadores. </w:t>
+      </w:r>
+    </w:p>
+    <w:p/>
     <w:sectPr>
       <w:headerReference w:type="default" r:id="rId11"/>
       <w:pgSz w:w="12240" w:h="15840"/>
@@ -2563,6 +2572,7 @@
         <w:szCs w:val="20"/>
       </w:rPr>
     </w:pPr>
+    <w:bookmarkStart w:id="0" w:name="_Hlk149256467"/>
     <w:r>
       <w:rPr>
         <w:rFonts w:ascii="Times New Roman" w:hAnsi="Times New Roman" w:cs="Times New Roman"/>
@@ -2611,6 +2621,7 @@
       </w:rPr>
       <w:t xml:space="preserve">     </w:t>
     </w:r>
+    <w:bookmarkEnd w:id="0"/>
     <w:r>
       <w:rPr>
         <w:rFonts w:ascii="Times New Roman" w:hAnsi="Times New Roman" w:cs="Times New Roman"/>
@@ -3775,6 +3786,7 @@
   <w:style w:type="paragraph" w:default="1" w:styleId="Normal">
     <w:name w:val="Normal"/>
     <w:qFormat/>
+    <w:rsid w:val="00CC119C"/>
     <w:rPr>
       <w:lang w:val="es-ES"/>
     </w:rPr>

</xml_diff>

<commit_message>
cambios en el diagrama de clase
</commit_message>
<xml_diff>
--- a/Informe_parcial_ii.docx
+++ b/Informe_parcial_ii.docx
@@ -1677,24 +1677,70 @@
           <w:rFonts w:ascii="Times New Roman" w:hAnsi="Times New Roman" w:cs="Times New Roman"/>
           <w:b/>
           <w:bCs/>
+          <w:sz w:val="24"/>
+          <w:szCs w:val="24"/>
+        </w:rPr>
+        <w:lastRenderedPageBreak/>
+        <w:t>3 - Diagrama de Clases</w:t>
+      </w:r>
+      <w:r>
+        <w:rPr>
+          <w:rFonts w:ascii="Times New Roman" w:hAnsi="Times New Roman" w:cs="Times New Roman"/>
+          <w:b/>
+          <w:bCs/>
+          <w:sz w:val="24"/>
+          <w:szCs w:val="24"/>
+        </w:rPr>
+        <w:t xml:space="preserve"> y estructuras de datos</w:t>
+      </w:r>
+      <w:r>
+        <w:rPr>
+          <w:rFonts w:ascii="Times New Roman" w:hAnsi="Times New Roman" w:cs="Times New Roman"/>
+          <w:b/>
+          <w:bCs/>
+          <w:sz w:val="24"/>
+          <w:szCs w:val="24"/>
+        </w:rPr>
+        <w:t>:</w:t>
+      </w:r>
+    </w:p>
+    <w:p>
+      <w:pPr>
+        <w:ind w:left="1068"/>
+        <w:jc w:val="both"/>
+        <w:rPr>
+          <w:rFonts w:ascii="Times New Roman" w:hAnsi="Times New Roman" w:cs="Times New Roman"/>
+          <w:sz w:val="24"/>
+          <w:szCs w:val="24"/>
+        </w:rPr>
+      </w:pPr>
+    </w:p>
+    <w:p>
+      <w:pPr>
+        <w:jc w:val="both"/>
+        <w:rPr>
+          <w:rFonts w:ascii="Times New Roman" w:hAnsi="Times New Roman" w:cs="Times New Roman"/>
+          <w:sz w:val="24"/>
+          <w:szCs w:val="24"/>
+        </w:rPr>
+      </w:pPr>
+      <w:r>
+        <w:rPr>
           <w:noProof/>
-          <w:sz w:val="24"/>
-          <w:szCs w:val="24"/>
-        </w:rPr>
-        <w:lastRenderedPageBreak/>
+        </w:rPr>
         <w:drawing>
-          <wp:anchor distT="0" distB="0" distL="114300" distR="114300" simplePos="0" relativeHeight="251658240" behindDoc="0" locked="1" layoutInCell="1" allowOverlap="1" wp14:anchorId="737069F9" wp14:editId="3A9E5CE5">
+          <wp:anchor distT="0" distB="0" distL="114300" distR="114300" simplePos="0" relativeHeight="251658240" behindDoc="0" locked="0" layoutInCell="1" allowOverlap="1" wp14:anchorId="2A95CCE6" wp14:editId="42C77D74">
             <wp:simplePos x="0" y="0"/>
             <wp:positionH relativeFrom="margin">
               <wp:align>center</wp:align>
             </wp:positionH>
-            <wp:positionV relativeFrom="page">
-              <wp:posOffset>1472565</wp:posOffset>
+            <wp:positionV relativeFrom="paragraph">
+              <wp:posOffset>326122</wp:posOffset>
             </wp:positionV>
-            <wp:extent cx="13636800" cy="7668000"/>
-            <wp:effectExtent l="0" t="0" r="3175" b="9525"/>
+            <wp:extent cx="11213525" cy="6309669"/>
+            <wp:effectExtent l="0" t="0" r="6985" b="0"/>
             <wp:wrapNone/>
-            <wp:docPr id="379695846" name="Imagen 379695846" descr="Diagrama&#10;&#10;Descripción generada automáticamente"/>
+            <wp:docPr id="867720903" name="Imagen 1" descr="Diagrama&#10;&#10;Descripción generada automáticamente"/>
             <wp:cNvGraphicFramePr>
               <a:graphicFrameLocks xmlns:a="http://schemas.openxmlformats.org/drawingml/2006/main" noChangeAspect="1"/>
             </wp:cNvGraphicFramePr>
@@ -1702,8 +1748,10 @@
               <a:graphicData uri="http://schemas.openxmlformats.org/drawingml/2006/picture">
                 <pic:pic xmlns:pic="http://schemas.openxmlformats.org/drawingml/2006/picture">
                   <pic:nvPicPr>
-                    <pic:cNvPr id="379695846" name="Imagen 1" descr="Diagrama&#10;&#10;Descripción generada automáticamente"/>
-                    <pic:cNvPicPr/>
+                    <pic:cNvPr id="867720903" name="Imagen 1" descr="Diagrama&#10;&#10;Descripción generada automáticamente"/>
+                    <pic:cNvPicPr>
+                      <a:picLocks noChangeAspect="1" noChangeArrowheads="1"/>
+                    </pic:cNvPicPr>
                   </pic:nvPicPr>
                   <pic:blipFill>
                     <a:blip r:embed="rId9">
@@ -1713,18 +1761,23 @@
                         </a:ext>
                       </a:extLst>
                     </a:blip>
+                    <a:srcRect/>
                     <a:stretch>
                       <a:fillRect/>
                     </a:stretch>
                   </pic:blipFill>
-                  <pic:spPr>
+                  <pic:spPr bwMode="auto">
                     <a:xfrm>
                       <a:off x="0" y="0"/>
-                      <a:ext cx="13636800" cy="7668000"/>
+                      <a:ext cx="11213525" cy="6309669"/>
                     </a:xfrm>
                     <a:prstGeom prst="rect">
                       <a:avLst/>
                     </a:prstGeom>
+                    <a:noFill/>
+                    <a:ln>
+                      <a:noFill/>
+                    </a:ln>
                   </pic:spPr>
                 </pic:pic>
               </a:graphicData>
@@ -1738,57 +1791,6 @@
           </wp:anchor>
         </w:drawing>
       </w:r>
-      <w:r>
-        <w:rPr>
-          <w:rFonts w:ascii="Times New Roman" w:hAnsi="Times New Roman" w:cs="Times New Roman"/>
-          <w:b/>
-          <w:bCs/>
-          <w:sz w:val="24"/>
-          <w:szCs w:val="24"/>
-        </w:rPr>
-        <w:t>3 - Diagrama de Clases</w:t>
-      </w:r>
-      <w:r>
-        <w:rPr>
-          <w:rFonts w:ascii="Times New Roman" w:hAnsi="Times New Roman" w:cs="Times New Roman"/>
-          <w:b/>
-          <w:bCs/>
-          <w:sz w:val="24"/>
-          <w:szCs w:val="24"/>
-        </w:rPr>
-        <w:t xml:space="preserve"> y estructuras de datos</w:t>
-      </w:r>
-      <w:r>
-        <w:rPr>
-          <w:rFonts w:ascii="Times New Roman" w:hAnsi="Times New Roman" w:cs="Times New Roman"/>
-          <w:b/>
-          <w:bCs/>
-          <w:sz w:val="24"/>
-          <w:szCs w:val="24"/>
-        </w:rPr>
-        <w:t>:</w:t>
-      </w:r>
-    </w:p>
-    <w:p>
-      <w:pPr>
-        <w:ind w:left="1068"/>
-        <w:jc w:val="both"/>
-        <w:rPr>
-          <w:rFonts w:ascii="Times New Roman" w:hAnsi="Times New Roman" w:cs="Times New Roman"/>
-          <w:sz w:val="24"/>
-          <w:szCs w:val="24"/>
-        </w:rPr>
-      </w:pPr>
-    </w:p>
-    <w:p>
-      <w:pPr>
-        <w:jc w:val="both"/>
-        <w:rPr>
-          <w:rFonts w:ascii="Times New Roman" w:hAnsi="Times New Roman" w:cs="Times New Roman"/>
-          <w:sz w:val="24"/>
-          <w:szCs w:val="24"/>
-        </w:rPr>
-      </w:pPr>
     </w:p>
     <w:p>
       <w:pPr>

</xml_diff>